<commit_message>
Updated contents with some grammar improvement.
</commit_message>
<xml_diff>
--- a/bringing the app to production.docx
+++ b/bringing the app to production.docx
@@ -34,11 +34,7 @@
       </w:pPr>
       <w:r>
         <w:rPr/>
-        <w:t>1.</w:t>
-      </w:r>
-      <w:r>
-        <w:rPr/>
-        <w:t xml:space="preserve"> </w:t>
+        <w:t xml:space="preserve">1. </w:t>
       </w:r>
       <w:r>
         <w:rPr>
@@ -126,59 +122,43 @@
       </w:pPr>
       <w:r>
         <w:rPr/>
-        <w:t xml:space="preserve">- </w:t>
-      </w:r>
-      <w:r>
-        <w:rPr/>
-        <w:t>using application load balancers and multiple tornado instances (as a process, containers/pod),</w:t>
-      </w:r>
-    </w:p>
-    <w:p>
-      <w:pPr>
-        <w:pStyle w:val="Normal"/>
-        <w:bidi w:val="0"/>
-        <w:jc w:val="left"/>
-        <w:rPr/>
-      </w:pPr>
-      <w:r>
-        <w:rPr/>
-        <w:t xml:space="preserve">- </w:t>
-      </w:r>
-      <w:r>
-        <w:rPr/>
-        <w:t>deploying multiple instances of Tornado exploiting multiple threads,</w:t>
-      </w:r>
-    </w:p>
-    <w:p>
-      <w:pPr>
-        <w:pStyle w:val="Normal"/>
-        <w:bidi w:val="0"/>
-        <w:jc w:val="left"/>
-        <w:rPr/>
-      </w:pPr>
-      <w:r>
-        <w:rPr/>
-        <w:t xml:space="preserve">- </w:t>
-      </w:r>
-      <w:r>
-        <w:rPr/>
-        <w:t>deploying multiple containers,</w:t>
-      </w:r>
-    </w:p>
-    <w:p>
-      <w:pPr>
-        <w:pStyle w:val="Normal"/>
-        <w:bidi w:val="0"/>
-        <w:jc w:val="left"/>
-        <w:rPr/>
-      </w:pPr>
-      <w:r>
-        <w:rPr/>
-        <w:t xml:space="preserve">- </w:t>
-      </w:r>
-      <w:r>
-        <w:rPr/>
-        <w:t>deploying Tornado on Kubernetes (e.g. using pod replicas)</w:t>
+        <w:t>- using application load balancers and multiple tornado instances (as a process, containers/pod),</w:t>
+      </w:r>
+    </w:p>
+    <w:p>
+      <w:pPr>
+        <w:pStyle w:val="Normal"/>
+        <w:bidi w:val="0"/>
+        <w:jc w:val="left"/>
+        <w:rPr/>
+      </w:pPr>
+      <w:r>
+        <w:rPr/>
+        <w:t>- deploying multiple instances of Tornado exploiting multiple threads,</w:t>
+      </w:r>
+    </w:p>
+    <w:p>
+      <w:pPr>
+        <w:pStyle w:val="Normal"/>
+        <w:bidi w:val="0"/>
+        <w:jc w:val="left"/>
+        <w:rPr/>
+      </w:pPr>
+      <w:r>
+        <w:rPr/>
+        <w:t>- deploying multiple containers,</w:t>
+      </w:r>
+    </w:p>
+    <w:p>
+      <w:pPr>
+        <w:pStyle w:val="Normal"/>
+        <w:bidi w:val="0"/>
+        <w:jc w:val="left"/>
+        <w:rPr/>
+      </w:pPr>
+      <w:r>
+        <w:rPr/>
+        <w:t>- deploying Tornado on Kubernetes (e.g. using pod replicas)</w:t>
       </w:r>
     </w:p>
     <w:p>
@@ -244,22 +224,33 @@
       </w:pPr>
       <w:r>
         <w:rPr/>
-        <w:t>Monitoring a Kubernetes cluster could be the easiest way to go.</w:t>
-      </w:r>
-    </w:p>
-    <w:p>
-      <w:pPr>
-        <w:pStyle w:val="Normal"/>
-        <w:bidi w:val="0"/>
-        <w:jc w:val="left"/>
-        <w:rPr>
-          <w:b/>
-          <w:b/>
-          <w:bCs/>
-        </w:rPr>
-      </w:pPr>
-      <w:r>
-        <w:rPr/>
+        <w:t xml:space="preserve">Monitoring a Kubernetes cluster could be the easiest way to go </w:t>
+      </w:r>
+      <w:r>
+        <w:rPr/>
+        <w:t>(e.g. deploying prometheus with helm chart using a daemonset)</w:t>
+      </w:r>
+      <w:r>
+        <w:rPr/>
+        <w:t>.</w:t>
+      </w:r>
+    </w:p>
+    <w:p>
+      <w:pPr>
+        <w:pStyle w:val="Normal"/>
+        <w:bidi w:val="0"/>
+        <w:jc w:val="left"/>
+        <w:rPr>
+          <w:b/>
+          <w:b/>
+          <w:bCs/>
+        </w:rPr>
+      </w:pPr>
+      <w:r>
+        <w:rPr>
+          <w:b/>
+          <w:bCs/>
+        </w:rPr>
       </w:r>
     </w:p>
     <w:p>
@@ -293,14 +284,7 @@
           <w:b w:val="false"/>
           <w:bCs w:val="false"/>
         </w:rPr>
-        <w:t xml:space="preserve">Deploying more instances on different locations could help – not sure if with Azure this is possible across Italy </w:t>
-      </w:r>
-      <w:r>
-        <w:rPr>
-          <w:b w:val="false"/>
-          <w:bCs w:val="false"/>
-        </w:rPr>
-        <w:t xml:space="preserve">(it looks like that we will have </w:t>
+        <w:t xml:space="preserve">Deploying more instances on different locations could help – not sure if with Azure this is possible across Italy (it looks like that we will have </w:t>
       </w:r>
       <w:hyperlink r:id="rId2">
         <w:r>
@@ -362,11 +346,7 @@
       </w:pPr>
       <w:r>
         <w:rPr/>
-        <w:t>2.</w:t>
-      </w:r>
-      <w:r>
-        <w:rPr/>
-        <w:t xml:space="preserve"> </w:t>
+        <w:t xml:space="preserve">2. </w:t>
       </w:r>
       <w:r>
         <w:rPr>
@@ -419,11 +399,7 @@
       </w:pPr>
       <w:r>
         <w:rPr/>
-        <w:t>R</w:t>
-      </w:r>
-      <w:r>
-        <w:rPr/>
-        <w:t>unning Tornado in a</w:t>
+        <w:t>Running Tornado in a</w:t>
       </w:r>
       <w:r>
         <w:rPr>
@@ -484,23 +460,7 @@
       </w:pPr>
       <w:r>
         <w:rPr/>
-        <w:t xml:space="preserve">Kubernetes makes also use of Internal Load Balancer, </w:t>
-      </w:r>
-      <w:r>
-        <w:rPr/>
-        <w:t>which operates at layer 4</w:t>
-      </w:r>
-      <w:r>
-        <w:rPr/>
-        <w:t xml:space="preserve">, to route traffic within the cluster </w:t>
-      </w:r>
-      <w:r>
-        <w:rPr/>
-        <w:t xml:space="preserve">(Azure’s one is azure-load-balancer-internal) </w:t>
-      </w:r>
-      <w:r>
-        <w:rPr/>
-        <w:t>[refs.</w:t>
+        <w:t>Kubernetes makes also use of Internal Load Balancer, which operates at layer 4, to route traffic within the cluster (Azure’s one is azure-load-balancer-internal) [refs.</w:t>
       </w:r>
       <w:hyperlink r:id="rId3">
         <w:r>
@@ -524,11 +484,7 @@
       </w:hyperlink>
       <w:r>
         <w:rPr/>
-        <w:t>]</w:t>
-      </w:r>
-      <w:r>
-        <w:rPr/>
-        <w:t xml:space="preserve">. </w:t>
+        <w:t xml:space="preserve">]. </w:t>
       </w:r>
     </w:p>
     <w:p>
@@ -645,56 +601,73 @@
           <w:b w:val="false"/>
           <w:bCs w:val="false"/>
         </w:rPr>
-        <w:t>Go together the scaling approach, caring about the Vms/Nodes locations – interesting for an international deployments, less interesting for a national scale one (since there are not many Azure datacenters in Italy, unless we want to proceed with an hybrid cloud/on-prem approach).</w:t>
-      </w:r>
-    </w:p>
-    <w:p>
-      <w:pPr>
-        <w:pStyle w:val="Normal"/>
-        <w:bidi w:val="0"/>
-        <w:jc w:val="left"/>
-        <w:rPr/>
-      </w:pPr>
-      <w:r>
-        <w:rPr/>
-      </w:r>
-    </w:p>
-    <w:p>
-      <w:pPr>
-        <w:pStyle w:val="Normal"/>
-        <w:bidi w:val="0"/>
-        <w:jc w:val="left"/>
-        <w:rPr/>
-      </w:pPr>
-      <w:r>
-        <w:rPr/>
-      </w:r>
-    </w:p>
-    <w:p>
-      <w:pPr>
-        <w:pStyle w:val="Normal"/>
-        <w:bidi w:val="0"/>
-        <w:jc w:val="left"/>
-        <w:rPr/>
-      </w:pPr>
-      <w:r>
-        <w:rPr/>
-      </w:r>
-    </w:p>
-    <w:p>
-      <w:pPr>
-        <w:pStyle w:val="Normal"/>
-        <w:bidi w:val="0"/>
-        <w:jc w:val="left"/>
-        <w:rPr/>
-      </w:pPr>
-      <w:r>
-        <w:rPr/>
-        <w:t>3.</w:t>
-      </w:r>
-      <w:r>
-        <w:rPr/>
-        <w:t xml:space="preserve"> </w:t>
+        <w:t>It is coupled with</w:t>
+      </w:r>
+      <w:r>
+        <w:rPr>
+          <w:b w:val="false"/>
+          <w:bCs w:val="false"/>
+        </w:rPr>
+        <w:t xml:space="preserve"> the scaling approach, caring about the V</w:t>
+      </w:r>
+      <w:r>
+        <w:rPr>
+          <w:b w:val="false"/>
+          <w:bCs w:val="false"/>
+        </w:rPr>
+        <w:t>M</w:t>
+      </w:r>
+      <w:r>
+        <w:rPr>
+          <w:b w:val="false"/>
+          <w:bCs w:val="false"/>
+        </w:rPr>
+        <w:t>s/Nodes locations – interesting for an international deployments, less interesting for a national scale one (since there are not many Azure datacenters in Italy, unless we want to proceed with an hybrid cloud/on-prem approach).</w:t>
+      </w:r>
+    </w:p>
+    <w:p>
+      <w:pPr>
+        <w:pStyle w:val="Normal"/>
+        <w:bidi w:val="0"/>
+        <w:jc w:val="left"/>
+        <w:rPr/>
+      </w:pPr>
+      <w:r>
+        <w:rPr/>
+      </w:r>
+    </w:p>
+    <w:p>
+      <w:pPr>
+        <w:pStyle w:val="Normal"/>
+        <w:bidi w:val="0"/>
+        <w:jc w:val="left"/>
+        <w:rPr/>
+      </w:pPr>
+      <w:r>
+        <w:rPr/>
+      </w:r>
+    </w:p>
+    <w:p>
+      <w:pPr>
+        <w:pStyle w:val="Normal"/>
+        <w:bidi w:val="0"/>
+        <w:jc w:val="left"/>
+        <w:rPr/>
+      </w:pPr>
+      <w:r>
+        <w:rPr/>
+      </w:r>
+    </w:p>
+    <w:p>
+      <w:pPr>
+        <w:pStyle w:val="Normal"/>
+        <w:bidi w:val="0"/>
+        <w:jc w:val="left"/>
+        <w:rPr/>
+      </w:pPr>
+      <w:r>
+        <w:rPr/>
+        <w:t xml:space="preserve">3. </w:t>
       </w:r>
       <w:r>
         <w:rPr>
@@ -869,38 +842,20 @@
       </w:pPr>
       <w:r>
         <w:rPr/>
-        <w:t>- using the tornado.testing framework more tests can be developed.</w:t>
-      </w:r>
-    </w:p>
-    <w:p>
-      <w:pPr>
-        <w:pStyle w:val="Normal"/>
-        <w:bidi w:val="0"/>
-        <w:jc w:val="left"/>
-        <w:rPr/>
-      </w:pPr>
-      <w:r>
-        <w:rPr/>
-      </w:r>
-    </w:p>
-    <w:p>
-      <w:pPr>
-        <w:pStyle w:val="Normal"/>
-        <w:bidi w:val="0"/>
-        <w:jc w:val="left"/>
-        <w:rPr/>
-      </w:pPr>
-      <w:r>
-        <w:rPr/>
-        <w:t xml:space="preserve">- Jmeter can be used to stress the application to check if there is a breaking point, e.g., creating new users (e.g. the MongoDB collection max.16mb size, or max </w:t>
-      </w:r>
-      <w:r>
-        <w:rPr/>
-        <w:t xml:space="preserve">Tornado open connections – maybe tens of thousands?), </w:t>
-      </w:r>
-      <w:r>
-        <w:rPr/>
-        <w:t>it looks like Jmeter is highly suitable for running parallel http requests.</w:t>
+        <w:t xml:space="preserve">- using the </w:t>
+      </w:r>
+      <w:r>
+        <w:rPr>
+          <w:b/>
+          <w:bCs/>
+          <w:i/>
+          <w:iCs/>
+        </w:rPr>
+        <w:t xml:space="preserve">tornado.testing </w:t>
+      </w:r>
+      <w:r>
+        <w:rPr/>
+        <w:t>framework more tests can be developed.</w:t>
       </w:r>
     </w:p>
     <w:p>
@@ -926,16 +881,53 @@
         <w:t xml:space="preserve">- </w:t>
       </w:r>
       <w:r>
-        <w:rPr/>
-        <w:t xml:space="preserve">Postman semplifies the operation of creating, and modifying users since it sets Header of the requests automatically – </w:t>
-      </w:r>
-      <w:r>
-        <w:rPr/>
-        <w:t>further tests can be created</w:t>
-      </w:r>
-      <w:r>
-        <w:rPr/>
-        <w:t>.</w:t>
+        <w:rPr>
+          <w:b/>
+          <w:bCs/>
+          <w:i/>
+          <w:iCs/>
+        </w:rPr>
+        <w:t xml:space="preserve">Jmeter </w:t>
+      </w:r>
+      <w:r>
+        <w:rPr/>
+        <w:t>can be used to stress the application to check if there is a breaking point, e.g., creating new users (e.g. the MongoDB collection max.16mb size, or max Tornado open connections – maybe tens of thousands?), it looks like Jmeter is highly suitable for running parallel http requests.</w:t>
+      </w:r>
+    </w:p>
+    <w:p>
+      <w:pPr>
+        <w:pStyle w:val="Normal"/>
+        <w:bidi w:val="0"/>
+        <w:jc w:val="left"/>
+        <w:rPr/>
+      </w:pPr>
+      <w:r>
+        <w:rPr/>
+      </w:r>
+    </w:p>
+    <w:p>
+      <w:pPr>
+        <w:pStyle w:val="Normal"/>
+        <w:bidi w:val="0"/>
+        <w:jc w:val="left"/>
+        <w:rPr/>
+      </w:pPr>
+      <w:r>
+        <w:rPr/>
+        <w:t xml:space="preserve">- </w:t>
+      </w:r>
+      <w:r>
+        <w:rPr>
+          <w:b/>
+          <w:bCs/>
+          <w:i/>
+          <w:iCs/>
+        </w:rPr>
+        <w:t xml:space="preserve">Postman </w:t>
+      </w:r>
+      <w:r>
+        <w:rPr/>
+        <w:t>semplifies the operation of creating, and modifying users since it sets Header of the requests automatically – further tests can be created.</w:t>
       </w:r>
     </w:p>
     <w:sectPr>
@@ -945,6 +937,7 @@
       <w:pgNumType w:fmt="decimal"/>
       <w:formProt w:val="false"/>
       <w:textDirection w:val="lrTb"/>
+      <w:docGrid w:type="default" w:linePitch="100" w:charSpace="0"/>
     </w:sectPr>
   </w:body>
 </w:document>
@@ -964,7 +957,6 @@
     </w:rPrDefault>
     <w:pPrDefault>
       <w:pPr>
-        <w:widowControl/>
         <w:suppressAutoHyphens w:val="true"/>
       </w:pPr>
     </w:pPrDefault>
@@ -974,7 +966,10 @@
     <w:qFormat/>
     <w:pPr>
       <w:widowControl/>
+      <w:suppressAutoHyphens w:val="true"/>
       <w:bidi w:val="0"/>
+      <w:spacing w:before="0" w:after="0"/>
+      <w:jc w:val="left"/>
     </w:pPr>
     <w:rPr>
       <w:rFonts w:ascii="Liberation Serif" w:hAnsi="Liberation Serif" w:eastAsia="Noto Serif CJK SC" w:cs="Lohit Devanagari"/>

</xml_diff>

<commit_message>
Updated contents with some more reasoning.
</commit_message>
<xml_diff>
--- a/bringing the app to production.docx
+++ b/bringing the app to production.docx
@@ -134,31 +134,43 @@
       </w:pPr>
       <w:r>
         <w:rPr/>
-        <w:t>- deploying multiple instances of Tornado exploiting multiple threads,</w:t>
-      </w:r>
-    </w:p>
-    <w:p>
-      <w:pPr>
-        <w:pStyle w:val="Normal"/>
-        <w:bidi w:val="0"/>
-        <w:jc w:val="left"/>
-        <w:rPr/>
-      </w:pPr>
-      <w:r>
-        <w:rPr/>
-        <w:t>- deploying multiple containers,</w:t>
-      </w:r>
-    </w:p>
-    <w:p>
-      <w:pPr>
-        <w:pStyle w:val="Normal"/>
-        <w:bidi w:val="0"/>
-        <w:jc w:val="left"/>
-        <w:rPr/>
-      </w:pPr>
-      <w:r>
-        <w:rPr/>
-        <w:t>- deploying Tornado on Kubernetes (e.g. using pod replicas)</w:t>
+        <w:t xml:space="preserve">- deploying multiple instances of Tornado exploiting multiple threads, </w:t>
+      </w:r>
+      <w:r>
+        <w:rPr/>
+        <w:t>but yet it would requires a shared memory approach (e.g. using memcache).</w:t>
+      </w:r>
+    </w:p>
+    <w:p>
+      <w:pPr>
+        <w:pStyle w:val="Normal"/>
+        <w:bidi w:val="0"/>
+        <w:jc w:val="left"/>
+        <w:rPr/>
+      </w:pPr>
+      <w:r>
+        <w:rPr/>
+        <w:t xml:space="preserve">- deploying multiple containers, </w:t>
+      </w:r>
+      <w:r>
+        <w:rPr/>
+        <w:t>and using a load balancer in front of them, but yet a DB shared-access logic should be implemented (e.g. to avoid possible double mongodb “_id” a shared list can be used by all the instances).</w:t>
+      </w:r>
+    </w:p>
+    <w:p>
+      <w:pPr>
+        <w:pStyle w:val="Normal"/>
+        <w:bidi w:val="0"/>
+        <w:jc w:val="left"/>
+        <w:rPr/>
+      </w:pPr>
+      <w:r>
+        <w:rPr/>
+        <w:t xml:space="preserve">- deploying Tornado on Kubernetes (e.g. using pod replicas) </w:t>
+      </w:r>
+      <w:r>
+        <w:rPr/>
+        <w:t>and a load balancer in front of them.</w:t>
       </w:r>
     </w:p>
     <w:p>
@@ -224,15 +236,7 @@
       </w:pPr>
       <w:r>
         <w:rPr/>
-        <w:t xml:space="preserve">Monitoring a Kubernetes cluster could be the easiest way to go </w:t>
-      </w:r>
-      <w:r>
-        <w:rPr/>
-        <w:t>(e.g. deploying prometheus with helm chart using a daemonset)</w:t>
-      </w:r>
-      <w:r>
-        <w:rPr/>
-        <w:t>.</w:t>
+        <w:t>Monitoring a Kubernetes cluster could be the easiest way to go (e.g. deploying prometheus with helm chart using a daemonset).</w:t>
       </w:r>
     </w:p>
     <w:p>
@@ -601,28 +605,7 @@
           <w:b w:val="false"/>
           <w:bCs w:val="false"/>
         </w:rPr>
-        <w:t>It is coupled with</w:t>
-      </w:r>
-      <w:r>
-        <w:rPr>
-          <w:b w:val="false"/>
-          <w:bCs w:val="false"/>
-        </w:rPr>
-        <w:t xml:space="preserve"> the scaling approach, caring about the V</w:t>
-      </w:r>
-      <w:r>
-        <w:rPr>
-          <w:b w:val="false"/>
-          <w:bCs w:val="false"/>
-        </w:rPr>
-        <w:t>M</w:t>
-      </w:r>
-      <w:r>
-        <w:rPr>
-          <w:b w:val="false"/>
-          <w:bCs w:val="false"/>
-        </w:rPr>
-        <w:t>s/Nodes locations – interesting for an international deployments, less interesting for a national scale one (since there are not many Azure datacenters in Italy, unless we want to proceed with an hybrid cloud/on-prem approach).</w:t>
+        <w:t>It is coupled with the scaling approach, caring about the VMs/Nodes locations – interesting for an international deployments, less interesting for a national scale one (since there are not many Azure datacenters in Italy, unless we want to proceed with an hybrid cloud/on-prem approach).</w:t>
       </w:r>
     </w:p>
     <w:p>
@@ -891,7 +874,41 @@
       </w:r>
       <w:r>
         <w:rPr/>
-        <w:t>can be used to stress the application to check if there is a breaking point, e.g., creating new users (e.g. the MongoDB collection max.16mb size, or max Tornado open connections – maybe tens of thousands?), it looks like Jmeter is highly suitable for running parallel http requests.</w:t>
+        <w:t xml:space="preserve">can be used to stress the application to check if there is a breaking point, e.g., creating new users (e.g. </w:t>
+      </w:r>
+      <w:commentRangeStart w:id="0"/>
+      <w:r>
+        <w:rPr/>
+        <w:t xml:space="preserve">the MongoDB </w:t>
+      </w:r>
+      <w:r>
+        <w:rPr>
+          <w:strike/>
+        </w:rPr>
+        <w:t>collection</w:t>
+      </w:r>
+      <w:r>
+        <w:rPr/>
+        <w:t xml:space="preserve"> </w:t>
+      </w:r>
+      <w:r>
+        <w:rPr/>
+        <w:t xml:space="preserve">document </w:t>
+      </w:r>
+      <w:r>
+        <w:rPr/>
+        <w:t>max.16mb size</w:t>
+      </w:r>
+      <w:r>
+        <w:rPr/>
+      </w:r>
+      <w:commentRangeEnd w:id="0"/>
+      <w:r>
+        <w:commentReference w:id="0"/>
+      </w:r>
+      <w:r>
+        <w:rPr/>
+        <w:t>, or max Tornado open connections – maybe tens of thousands?), it looks like Jmeter is highly suitable for running parallel http requests.</w:t>
       </w:r>
     </w:p>
     <w:p>
@@ -941,6 +958,44 @@
     </w:sectPr>
   </w:body>
 </w:document>
+</file>
+
+<file path=word/comments.xml><?xml version="1.0" encoding="utf-8"?>
+<w:comments xmlns:o="urn:schemas-microsoft-com:office:office" xmlns:r="http://schemas.openxmlformats.org/officeDocument/2006/relationships" xmlns:v="urn:schemas-microsoft-com:vml" xmlns:w="http://schemas.openxmlformats.org/wordprocessingml/2006/main" xmlns:w10="urn:schemas-microsoft-com:office:word" xmlns:wp="http://schemas.openxmlformats.org/drawingml/2006/wordprocessingDrawing" xmlns:wps="http://schemas.microsoft.com/office/word/2010/wordprocessingShape" xmlns:wpg="http://schemas.microsoft.com/office/word/2010/wordprocessingGroup" xmlns:mc="http://schemas.openxmlformats.org/markup-compatibility/2006" xmlns:wp14="http://schemas.microsoft.com/office/word/2010/wordprocessingDrawing" xmlns:w14="http://schemas.microsoft.com/office/word/2010/wordml" xmlns:w15="http://schemas.microsoft.com/office/word/2012/wordml" mc:Ignorable="w14 wp14 w15">
+  <w:comment w:id="0" w:author="Unknown Author" w:date="2023-12-22T09:32:29Z" w:initials="">
+    <w:p>
+      <w:r>
+        <w:rPr>
+          <w:rFonts w:eastAsia="Noto Serif CJK SC" w:cs="Lohit Devanagari" w:ascii="Liberation Serif" w:hAnsi="Liberation Serif"/>
+          <w:b w:val="false"/>
+          <w:bCs w:val="false"/>
+          <w:i w:val="false"/>
+          <w:iCs w:val="false"/>
+          <w:caps w:val="false"/>
+          <w:smallCaps w:val="false"/>
+          <w:strike w:val="false"/>
+          <w:dstrike w:val="false"/>
+          <w:outline w:val="false"/>
+          <w:shadow w:val="false"/>
+          <w:emboss w:val="false"/>
+          <w:imprint w:val="false"/>
+          <w:color w:val="auto"/>
+          <w:spacing w:val="0"/>
+          <w:w w:val="100"/>
+          <w:kern w:val="2"/>
+          <w:position w:val="0"/>
+          <w:sz w:val="20"/>
+          <w:szCs w:val="24"/>
+          <w:u w:val="none"/>
+          <w:vertAlign w:val="baseline"/>
+          <w:em w:val="none"/>
+          <w:lang w:bidi="hi-IN" w:eastAsia="zh-CN" w:val="en-US"/>
+        </w:rPr>
+        <w:t>This test doesn’t make much sense. I mistakenly thought that “uncapped” collection may have a fixed size. The fixed size is only for documents (namely JSON objects).</w:t>
+      </w:r>
+    </w:p>
+  </w:comment>
+</w:comments>
 </file>
 
 <file path=word/styles.xml><?xml version="1.0" encoding="utf-8"?>

</xml_diff>

<commit_message>
Re-reasoning upon running multiple tornado instances (single port vs multiple ports).
</commit_message>
<xml_diff>
--- a/bringing the app to production.docx
+++ b/bringing the app to production.docx
@@ -87,90 +87,564 @@
       </w:pPr>
       <w:r>
         <w:rPr/>
-        <w:t>Tornado runs a single thread application, and this could limit the CPU cores/thread usage of the hosting server.</w:t>
-      </w:r>
-    </w:p>
-    <w:p>
-      <w:pPr>
-        <w:pStyle w:val="Normal"/>
-        <w:bidi w:val="0"/>
-        <w:jc w:val="left"/>
-        <w:rPr/>
-      </w:pPr>
-      <w:r>
-        <w:rPr/>
-        <w:t>Possible workarounds are:</w:t>
-      </w:r>
-    </w:p>
-    <w:p>
-      <w:pPr>
-        <w:pStyle w:val="Normal"/>
-        <w:bidi w:val="0"/>
-        <w:jc w:val="left"/>
-        <w:rPr/>
-      </w:pPr>
-      <w:r>
-        <w:rPr/>
-      </w:r>
-    </w:p>
-    <w:p>
-      <w:pPr>
-        <w:pStyle w:val="Normal"/>
-        <w:bidi w:val="0"/>
-        <w:jc w:val="left"/>
-        <w:rPr/>
-      </w:pPr>
-      <w:r>
-        <w:rPr/>
-        <w:t>- using application load balancers and multiple tornado instances (as a process, containers/pod),</w:t>
-      </w:r>
-    </w:p>
-    <w:p>
-      <w:pPr>
-        <w:pStyle w:val="Normal"/>
-        <w:bidi w:val="0"/>
-        <w:jc w:val="left"/>
-        <w:rPr/>
-      </w:pPr>
-      <w:r>
-        <w:rPr/>
-        <w:t xml:space="preserve">- deploying multiple instances of Tornado exploiting multiple threads, </w:t>
-      </w:r>
-      <w:r>
-        <w:rPr/>
-        <w:t>but yet it would requires a shared memory approach (e.g. using memcache).</w:t>
-      </w:r>
-    </w:p>
-    <w:p>
-      <w:pPr>
-        <w:pStyle w:val="Normal"/>
-        <w:bidi w:val="0"/>
-        <w:jc w:val="left"/>
-        <w:rPr/>
-      </w:pPr>
-      <w:r>
-        <w:rPr/>
-        <w:t xml:space="preserve">- deploying multiple containers, </w:t>
-      </w:r>
-      <w:r>
-        <w:rPr/>
-        <w:t>and using a load balancer in front of them, but yet a DB shared-access logic should be implemented (e.g. to avoid possible double mongodb “_id” a shared list can be used by all the instances).</w:t>
-      </w:r>
-    </w:p>
-    <w:p>
-      <w:pPr>
-        <w:pStyle w:val="Normal"/>
-        <w:bidi w:val="0"/>
-        <w:jc w:val="left"/>
-        <w:rPr/>
-      </w:pPr>
-      <w:r>
-        <w:rPr/>
-        <w:t xml:space="preserve">- deploying Tornado on Kubernetes (e.g. using pod replicas) </w:t>
-      </w:r>
-      <w:r>
-        <w:rPr/>
-        <w:t>and a load balancer in front of them.</w:t>
+        <w:t xml:space="preserve">Tornado runs a single thread application, and this could limit the CPU cores/thread usage of the hosting server. </w:t>
+      </w:r>
+      <w:r>
+        <w:rPr/>
+        <w:t>This is due to the Python GIL (Global Interpreter Lock).</w:t>
+      </w:r>
+    </w:p>
+    <w:p>
+      <w:pPr>
+        <w:pStyle w:val="Normal"/>
+        <w:bidi w:val="0"/>
+        <w:jc w:val="left"/>
+        <w:rPr/>
+      </w:pPr>
+      <w:r>
+        <w:rPr/>
+        <w:t xml:space="preserve">Possible </w:t>
+      </w:r>
+      <w:r>
+        <w:rPr/>
+        <w:t>approaches</w:t>
+      </w:r>
+      <w:r>
+        <w:rPr/>
+        <w:t xml:space="preserve"> are </w:t>
+      </w:r>
+      <w:r>
+        <w:rPr/>
+        <w:t>[</w:t>
+      </w:r>
+      <w:hyperlink r:id="rId2">
+        <w:r>
+          <w:rPr>
+            <w:rStyle w:val="InternetLink"/>
+          </w:rPr>
+          <w:t>ref.</w:t>
+        </w:r>
+      </w:hyperlink>
+      <w:r>
+        <w:rPr/>
+        <w:t>]</w:t>
+      </w:r>
+      <w:r>
+        <w:rPr/>
+        <w:t>:</w:t>
+      </w:r>
+    </w:p>
+    <w:p>
+      <w:pPr>
+        <w:pStyle w:val="Normal"/>
+        <w:bidi w:val="0"/>
+        <w:jc w:val="left"/>
+        <w:rPr/>
+      </w:pPr>
+      <w:r>
+        <w:rPr/>
+      </w:r>
+    </w:p>
+    <w:p>
+      <w:pPr>
+        <w:pStyle w:val="Normal"/>
+        <w:bidi w:val="0"/>
+        <w:jc w:val="left"/>
+        <w:rPr/>
+      </w:pPr>
+      <w:r>
+        <w:rPr/>
+        <w:t xml:space="preserve">- deploying multiple instances of Tornado exploiting multiple </w:t>
+      </w:r>
+      <w:r>
+        <w:rPr/>
+        <w:t>CPU/</w:t>
+      </w:r>
+      <w:r>
+        <w:rPr/>
+        <w:t xml:space="preserve">threads </w:t>
+      </w:r>
+      <w:r>
+        <w:rPr/>
+        <w:t>(typically it is best to run one process per CPU)</w:t>
+      </w:r>
+      <w:r>
+        <w:rPr/>
+        <w:t xml:space="preserve">.  </w:t>
+      </w:r>
+      <w:r>
+        <w:rPr/>
+        <w:t xml:space="preserve">Adding </w:t>
+      </w:r>
+      <w:r>
+        <w:rPr>
+          <w:b/>
+          <w:bCs/>
+          <w:i/>
+          <w:iCs/>
+        </w:rPr>
+        <w:t xml:space="preserve">reuse_port=true </w:t>
+      </w:r>
+      <w:r>
+        <w:rPr/>
+        <w:t xml:space="preserve">to the </w:t>
+      </w:r>
+      <w:r>
+        <w:rPr>
+          <w:b/>
+          <w:bCs/>
+          <w:i/>
+          <w:iCs/>
+        </w:rPr>
+        <w:t xml:space="preserve">listen() </w:t>
+      </w:r>
+      <w:r>
+        <w:rPr/>
+        <w:t>calls and simply running multiple copies of the application would achieve this.</w:t>
+      </w:r>
+    </w:p>
+    <w:p>
+      <w:pPr>
+        <w:pStyle w:val="Normal"/>
+        <w:bidi w:val="0"/>
+        <w:jc w:val="left"/>
+        <w:rPr/>
+      </w:pPr>
+      <w:r>
+        <w:rPr/>
+        <w:t xml:space="preserve">This approach runs all the process with the same shared port. It brings three more issues with it: </w:t>
+      </w:r>
+      <w:r>
+        <w:rPr>
+          <w:i/>
+          <w:iCs/>
+        </w:rPr>
+        <w:t>first</w:t>
+      </w:r>
+      <w:r>
+        <w:rPr/>
+        <w:t xml:space="preserve">, each child process will have its own IOLoop – so it is important that nothing touches the global IOLoop instance before the fork. </w:t>
+      </w:r>
+      <w:r>
+        <w:rPr>
+          <w:i/>
+          <w:iCs/>
+        </w:rPr>
+        <w:t>Second</w:t>
+      </w:r>
+      <w:r>
+        <w:rPr/>
+        <w:t xml:space="preserve">, it is difficult to do zero-downtime updates in this model. </w:t>
+      </w:r>
+      <w:r>
+        <w:rPr>
+          <w:i/>
+          <w:iCs/>
+        </w:rPr>
+        <w:t xml:space="preserve">Third, </w:t>
+      </w:r>
+      <w:r>
+        <w:rPr>
+          <w:i w:val="false"/>
+          <w:iCs w:val="false"/>
+        </w:rPr>
+        <w:t>individual monitoring is more difficult since all the processes share the same port.</w:t>
+      </w:r>
+    </w:p>
+    <w:p>
+      <w:pPr>
+        <w:pStyle w:val="Normal"/>
+        <w:bidi w:val="0"/>
+        <w:jc w:val="left"/>
+        <w:rPr/>
+      </w:pPr>
+      <w:r>
+        <w:rPr/>
+      </w:r>
+    </w:p>
+    <w:p>
+      <w:pPr>
+        <w:pStyle w:val="Normal"/>
+        <w:bidi w:val="0"/>
+        <w:jc w:val="left"/>
+        <w:rPr/>
+      </w:pPr>
+      <w:r>
+        <w:rPr/>
+        <w:t xml:space="preserve">- using application load balancers </w:t>
+      </w:r>
+      <w:r>
+        <w:rPr/>
+        <w:t>(HAProxy or nginx)</w:t>
+      </w:r>
+      <w:r>
+        <w:rPr/>
+        <w:t xml:space="preserve"> and multiple tornado instances </w:t>
+      </w:r>
+      <w:r>
+        <w:rPr>
+          <w:strike/>
+        </w:rPr>
+        <w:t>(as a process, containers/pod)</w:t>
+      </w:r>
+      <w:r>
+        <w:rPr/>
+        <w:t xml:space="preserve">, </w:t>
+      </w:r>
+      <w:r>
+        <w:rPr/>
+        <w:t xml:space="preserve">running on different ports. Outside visitors will access through a single address to the load balancer. To configure this setup it is possible to use the “process groups” feature of </w:t>
+      </w:r>
+      <w:r>
+        <w:rPr>
+          <w:b/>
+          <w:bCs/>
+          <w:i/>
+          <w:iCs/>
+        </w:rPr>
+        <w:t xml:space="preserve">supervisord </w:t>
+      </w:r>
+      <w:r>
+        <w:rPr>
+          <w:b w:val="false"/>
+          <w:bCs w:val="false"/>
+          <w:i w:val="false"/>
+          <w:iCs w:val="false"/>
+        </w:rPr>
+        <w:t>[</w:t>
+      </w:r>
+      <w:hyperlink r:id="rId3">
+        <w:r>
+          <w:rPr>
+            <w:rStyle w:val="InternetLink"/>
+            <w:b w:val="false"/>
+            <w:bCs w:val="false"/>
+            <w:i w:val="false"/>
+            <w:iCs w:val="false"/>
+          </w:rPr>
+          <w:t>ref.</w:t>
+        </w:r>
+      </w:hyperlink>
+      <w:r>
+        <w:rPr>
+          <w:b w:val="false"/>
+          <w:bCs w:val="false"/>
+          <w:i w:val="false"/>
+          <w:iCs w:val="false"/>
+        </w:rPr>
+        <w:t>]</w:t>
+      </w:r>
+      <w:r>
+        <w:rPr/>
+        <w:t>.</w:t>
+      </w:r>
+    </w:p>
+    <w:p>
+      <w:pPr>
+        <w:pStyle w:val="Normal"/>
+        <w:bidi w:val="0"/>
+        <w:jc w:val="left"/>
+        <w:rPr/>
+      </w:pPr>
+      <w:r>
+        <w:rPr/>
+      </w:r>
+    </w:p>
+    <w:p>
+      <w:pPr>
+        <w:pStyle w:val="Normal"/>
+        <w:bidi w:val="0"/>
+        <w:jc w:val="left"/>
+        <w:rPr/>
+      </w:pPr>
+      <w:r>
+        <w:rPr/>
+        <w:t>- deploying multiple containers, and using a load balancer in front of them, but yet a DB shared-access logic should be implemented (e.g. to avoid possible double mongodb “_id” a shared list can be used by all the instances).</w:t>
+      </w:r>
+    </w:p>
+    <w:p>
+      <w:pPr>
+        <w:pStyle w:val="Normal"/>
+        <w:bidi w:val="0"/>
+        <w:jc w:val="left"/>
+        <w:rPr/>
+      </w:pPr>
+      <w:r>
+        <w:rPr/>
+      </w:r>
+    </w:p>
+    <w:p>
+      <w:pPr>
+        <w:pStyle w:val="Normal"/>
+        <w:bidi w:val="0"/>
+        <w:jc w:val="left"/>
+        <w:rPr/>
+      </w:pPr>
+      <w:r>
+        <w:rPr/>
+        <w:t xml:space="preserve">- deploying Tornado on Kubernetes (e.g. using pod replicas) and a load balancer in front of them </w:t>
+      </w:r>
+      <w:r>
+        <w:rPr/>
+        <w:t>[</w:t>
+      </w:r>
+      <w:hyperlink r:id="rId4">
+        <w:r>
+          <w:rPr>
+            <w:rStyle w:val="InternetLink"/>
+          </w:rPr>
+          <w:t>ref.</w:t>
+        </w:r>
+      </w:hyperlink>
+      <w:r>
+        <w:rPr/>
+        <w:t>]</w:t>
+      </w:r>
+      <w:r>
+        <w:rPr/>
+        <w:t>.</w:t>
+      </w:r>
+    </w:p>
+    <w:p>
+      <w:pPr>
+        <w:pStyle w:val="Normal"/>
+        <w:bidi w:val="0"/>
+        <w:jc w:val="left"/>
+        <w:rPr/>
+      </w:pPr>
+      <w:r>
+        <w:rPr/>
+      </w:r>
+    </w:p>
+    <w:p>
+      <w:pPr>
+        <w:pStyle w:val="Normal"/>
+        <w:bidi w:val="0"/>
+        <w:jc w:val="left"/>
+        <w:rPr/>
+      </w:pPr>
+      <w:r>
+        <w:rPr>
+          <w:b/>
+          <w:bCs/>
+        </w:rPr>
+        <w:t>Caching</w:t>
+      </w:r>
+      <w:r>
+        <w:rPr/>
+        <w:t xml:space="preserve"> </w:t>
+      </w:r>
+    </w:p>
+    <w:p>
+      <w:pPr>
+        <w:pStyle w:val="Normal"/>
+        <w:bidi w:val="0"/>
+        <w:jc w:val="left"/>
+        <w:rPr>
+          <w:b w:val="false"/>
+          <w:b w:val="false"/>
+          <w:bCs w:val="false"/>
+        </w:rPr>
+      </w:pPr>
+      <w:r>
+        <w:rPr>
+          <w:b w:val="false"/>
+          <w:bCs w:val="false"/>
+        </w:rPr>
+        <w:t>Aggressive caching policies [</w:t>
+      </w:r>
+      <w:r>
+        <w:fldChar w:fldCharType="begin"/>
+      </w:r>
+      <w:r>
+        <w:rPr>
+          <w:rStyle w:val="InternetLink"/>
+          <w:b w:val="false"/>
+          <w:bCs w:val="false"/>
+        </w:rPr>
+        <w:instrText xml:space="preserve"> HYPERLINK "https://www.tornadoweb.org/en/stable/guide/running.html" \l "static-files-and-aggressive-file-caching"</w:instrText>
+      </w:r>
+      <w:r>
+        <w:rPr>
+          <w:rStyle w:val="InternetLink"/>
+          <w:b w:val="false"/>
+          <w:bCs w:val="false"/>
+        </w:rPr>
+        <w:fldChar w:fldCharType="separate"/>
+      </w:r>
+      <w:r>
+        <w:rPr>
+          <w:rStyle w:val="InternetLink"/>
+          <w:b w:val="false"/>
+          <w:bCs w:val="false"/>
+        </w:rPr>
+        <w:t>ref.</w:t>
+      </w:r>
+      <w:r>
+        <w:rPr>
+          <w:rStyle w:val="InternetLink"/>
+          <w:b w:val="false"/>
+          <w:bCs w:val="false"/>
+        </w:rPr>
+        <w:fldChar w:fldCharType="end"/>
+      </w:r>
+      <w:r>
+        <w:rPr>
+          <w:b w:val="false"/>
+          <w:bCs w:val="false"/>
+        </w:rPr>
+        <w:t xml:space="preserve">] providing static files/resources. This can be done specifying </w:t>
+      </w:r>
+      <w:r>
+        <w:rPr>
+          <w:b/>
+          <w:bCs/>
+          <w:i/>
+          <w:iCs/>
+        </w:rPr>
+        <w:t xml:space="preserve">static_path </w:t>
+      </w:r>
+      <w:r>
+        <w:rPr>
+          <w:b w:val="false"/>
+          <w:bCs w:val="false"/>
+        </w:rPr>
+        <w:t xml:space="preserve">setting in the application’s </w:t>
+      </w:r>
+      <w:r>
+        <w:rPr>
+          <w:b w:val="false"/>
+          <w:bCs w:val="false"/>
+          <w:i/>
+          <w:iCs/>
+        </w:rPr>
+        <w:t xml:space="preserve">setting, </w:t>
+      </w:r>
+      <w:r>
+        <w:rPr>
+          <w:b w:val="false"/>
+          <w:bCs w:val="false"/>
+          <w:i w:val="false"/>
+          <w:iCs w:val="false"/>
+        </w:rPr>
+        <w:t xml:space="preserve">and using StaticFileHandler. </w:t>
+      </w:r>
+    </w:p>
+    <w:p>
+      <w:pPr>
+        <w:pStyle w:val="Normal"/>
+        <w:bidi w:val="0"/>
+        <w:jc w:val="left"/>
+        <w:rPr>
+          <w:b w:val="false"/>
+          <w:b w:val="false"/>
+          <w:bCs w:val="false"/>
+        </w:rPr>
+      </w:pPr>
+      <w:r>
+        <w:rPr>
+          <w:b w:val="false"/>
+          <w:bCs w:val="false"/>
+          <w:i w:val="false"/>
+          <w:iCs w:val="false"/>
+        </w:rPr>
+        <w:t xml:space="preserve">Browser’s side, caching static resources prevents then sending unnecessary If-Modified-Since or Etag requests. </w:t>
+      </w:r>
+      <w:r>
+        <w:rPr>
+          <w:b w:val="false"/>
+          <w:bCs w:val="false"/>
+          <w:i/>
+          <w:iCs/>
+        </w:rPr>
+        <w:t xml:space="preserve">Static content versioning </w:t>
+      </w:r>
+      <w:r>
+        <w:rPr>
+          <w:b w:val="false"/>
+          <w:bCs w:val="false"/>
+          <w:i w:val="false"/>
+          <w:iCs w:val="false"/>
+        </w:rPr>
+        <w:t xml:space="preserve">is provided out of the box by Tornado, using </w:t>
+      </w:r>
+      <w:r>
+        <w:rPr>
+          <w:b w:val="false"/>
+          <w:bCs w:val="false"/>
+          <w:i/>
+          <w:iCs/>
+        </w:rPr>
+        <w:t xml:space="preserve">static_url </w:t>
+      </w:r>
+      <w:r>
+        <w:rPr>
+          <w:b w:val="false"/>
+          <w:bCs w:val="false"/>
+          <w:i w:val="false"/>
+          <w:iCs w:val="false"/>
+        </w:rPr>
+        <w:t>method in the templates rather than typing the URL of the static file directory in the HTML. Hashing the file content Tornado server sends to the user’s browser headers that will be cached indefinetely. When the file on the server side is updated, the hash will change and the user’s browser will automatically fetch the new file.</w:t>
+      </w:r>
+    </w:p>
+    <w:p>
+      <w:pPr>
+        <w:pStyle w:val="Normal"/>
+        <w:bidi w:val="0"/>
+        <w:jc w:val="left"/>
+        <w:rPr>
+          <w:b/>
+          <w:b/>
+          <w:bCs/>
+          <w:i/>
+          <w:i/>
+          <w:iCs/>
+        </w:rPr>
+      </w:pPr>
+      <w:r>
+        <w:rPr>
+          <w:b/>
+          <w:bCs/>
+          <w:i/>
+          <w:iCs/>
+        </w:rPr>
+        <w:t xml:space="preserve">Static_url() </w:t>
+      </w:r>
+      <w:r>
+        <w:rPr>
+          <w:b w:val="false"/>
+          <w:bCs w:val="false"/>
+          <w:i w:val="false"/>
+          <w:iCs w:val="false"/>
+        </w:rPr>
+        <w:t xml:space="preserve">can also be </w:t>
+      </w:r>
+      <w:r>
+        <w:rPr>
+          <w:b w:val="false"/>
+          <w:bCs w:val="false"/>
+          <w:i w:val="false"/>
+          <w:iCs w:val="false"/>
+        </w:rPr>
+        <w:t>configured in file server like nginx.</w:t>
+      </w:r>
+    </w:p>
+    <w:p>
+      <w:pPr>
+        <w:pStyle w:val="Normal"/>
+        <w:bidi w:val="0"/>
+        <w:jc w:val="left"/>
+        <w:rPr>
+          <w:i w:val="false"/>
+          <w:i w:val="false"/>
+          <w:iCs w:val="false"/>
+        </w:rPr>
+      </w:pPr>
+      <w:r>
+        <w:rPr>
+          <w:b w:val="false"/>
+          <w:bCs w:val="false"/>
+        </w:rPr>
       </w:r>
     </w:p>
     <w:p>
@@ -212,19 +686,57 @@
       </w:pPr>
       <w:r>
         <w:rPr/>
-        <w:t>Single process monitoring could be difficult and expensive in case the instances number is high.</w:t>
-      </w:r>
-    </w:p>
-    <w:p>
-      <w:pPr>
-        <w:pStyle w:val="Normal"/>
-        <w:bidi w:val="0"/>
-        <w:jc w:val="left"/>
-        <w:rPr/>
-      </w:pPr>
-      <w:r>
-        <w:rPr/>
-        <w:t>Load balancer monitor could be a viable solution.</w:t>
+        <w:t xml:space="preserve">Single process monitoring could be difficult and expensive in case the instances number is high. </w:t>
+      </w:r>
+      <w:r>
+        <w:rPr/>
+        <w:t>As mentioned before, if multiple instances run on the same port, independent monitoring would also be  hard. As a possible solution, running instances on different ports would enable independent instance monitoring.</w:t>
+      </w:r>
+    </w:p>
+    <w:p>
+      <w:pPr>
+        <w:pStyle w:val="Normal"/>
+        <w:bidi w:val="0"/>
+        <w:jc w:val="left"/>
+        <w:rPr/>
+      </w:pPr>
+      <w:r>
+        <w:rPr/>
+      </w:r>
+    </w:p>
+    <w:p>
+      <w:pPr>
+        <w:pStyle w:val="Normal"/>
+        <w:bidi w:val="0"/>
+        <w:jc w:val="left"/>
+        <w:rPr/>
+      </w:pPr>
+      <w:r>
+        <w:rPr/>
+        <w:t xml:space="preserve">On the other hand, for a high level monitoring, a </w:t>
+      </w:r>
+      <w:r>
+        <w:rPr/>
+        <w:t>Load balancer monitor</w:t>
+      </w:r>
+      <w:r>
+        <w:rPr/>
+        <w:t>ing</w:t>
+      </w:r>
+      <w:r>
+        <w:rPr/>
+        <w:t xml:space="preserve"> could be a viable solution.</w:t>
+      </w:r>
+    </w:p>
+    <w:p>
+      <w:pPr>
+        <w:pStyle w:val="Normal"/>
+        <w:bidi w:val="0"/>
+        <w:jc w:val="left"/>
+        <w:rPr/>
+      </w:pPr>
+      <w:r>
+        <w:rPr/>
       </w:r>
     </w:p>
     <w:p>
@@ -244,6 +756,18 @@
         <w:pStyle w:val="Normal"/>
         <w:bidi w:val="0"/>
         <w:jc w:val="left"/>
+        <w:rPr/>
+      </w:pPr>
+      <w:r>
+        <w:rPr/>
+        <w:t xml:space="preserve">Another important consideration regarding monitoring: if more tornado instances run on the same port, understanding </w:t>
+      </w:r>
+    </w:p>
+    <w:p>
+      <w:pPr>
+        <w:pStyle w:val="Normal"/>
+        <w:bidi w:val="0"/>
+        <w:jc w:val="left"/>
         <w:rPr>
           <w:b/>
           <w:b/>
@@ -290,7 +814,7 @@
         </w:rPr>
         <w:t xml:space="preserve">Deploying more instances on different locations could help – not sure if with Azure this is possible across Italy (it looks like that we will have </w:t>
       </w:r>
-      <w:hyperlink r:id="rId2">
+      <w:hyperlink r:id="rId5">
         <w:r>
           <w:rPr>
             <w:rStyle w:val="InternetLink"/>
@@ -339,17 +863,6 @@
       </w:pPr>
       <w:r>
         <w:rPr/>
-      </w:r>
-    </w:p>
-    <w:p>
-      <w:pPr>
-        <w:pStyle w:val="Normal"/>
-        <w:bidi w:val="0"/>
-        <w:jc w:val="left"/>
-        <w:rPr/>
-      </w:pPr>
-      <w:r>
-        <w:rPr/>
         <w:t xml:space="preserve">2. </w:t>
       </w:r>
       <w:r>
@@ -466,7 +979,7 @@
         <w:rPr/>
         <w:t>Kubernetes makes also use of Internal Load Balancer, which operates at layer 4, to route traffic within the cluster (Azure’s one is azure-load-balancer-internal) [refs.</w:t>
       </w:r>
-      <w:hyperlink r:id="rId3">
+      <w:hyperlink r:id="rId6">
         <w:r>
           <w:rPr>
             <w:rStyle w:val="InternetLink"/>
@@ -478,7 +991,7 @@
         <w:rPr/>
         <w:t xml:space="preserve">, </w:t>
       </w:r>
-      <w:hyperlink r:id="rId4">
+      <w:hyperlink r:id="rId7">
         <w:r>
           <w:rPr>
             <w:rStyle w:val="InternetLink"/>
@@ -889,15 +1402,7 @@
       </w:r>
       <w:r>
         <w:rPr/>
-        <w:t xml:space="preserve"> </w:t>
-      </w:r>
-      <w:r>
-        <w:rPr/>
-        <w:t xml:space="preserve">document </w:t>
-      </w:r>
-      <w:r>
-        <w:rPr/>
-        <w:t>max.16mb size</w:t>
+        <w:t xml:space="preserve"> document max.16mb size</w:t>
       </w:r>
       <w:r>
         <w:rPr/>
@@ -966,7 +1471,7 @@
     <w:p>
       <w:r>
         <w:rPr>
-          <w:rFonts w:eastAsia="Noto Serif CJK SC" w:cs="Lohit Devanagari" w:ascii="Liberation Serif" w:hAnsi="Liberation Serif"/>
+          <w:rFonts w:ascii="Liberation Serif" w:hAnsi="Liberation Serif" w:eastAsia="Noto Serif CJK SC" w:cs="Lohit Devanagari"/>
           <w:b w:val="false"/>
           <w:bCs w:val="false"/>
           <w:i w:val="false"/>
@@ -985,11 +1490,12 @@
           <w:kern w:val="2"/>
           <w:position w:val="0"/>
           <w:sz w:val="20"/>
+          <w:sz w:val="20"/>
           <w:szCs w:val="24"/>
           <w:u w:val="none"/>
           <w:vertAlign w:val="baseline"/>
           <w:em w:val="none"/>
-          <w:lang w:bidi="hi-IN" w:eastAsia="zh-CN" w:val="en-US"/>
+          <w:lang w:val="en-US" w:eastAsia="zh-CN" w:bidi="hi-IN"/>
         </w:rPr>
         <w:t>This test doesn’t make much sense. I mistakenly thought that “uncapped” collection may have a fixed size. The fixed size is only for documents (namely JSON objects).</w:t>
       </w:r>

</xml_diff>

<commit_message>
Changed a sentence regarding MongoDB locking and concurrency.
</commit_message>
<xml_diff>
--- a/bringing the app to production.docx
+++ b/bringing the app to production.docx
@@ -87,35 +87,19 @@
       </w:pPr>
       <w:r>
         <w:rPr/>
-        <w:t xml:space="preserve">Tornado runs a single thread application, and this could limit the CPU cores/thread usage of the hosting server. </w:t>
-      </w:r>
-      <w:r>
-        <w:rPr/>
-        <w:t>This is due to the Python GIL (Global Interpreter Lock).</w:t>
-      </w:r>
-    </w:p>
-    <w:p>
-      <w:pPr>
-        <w:pStyle w:val="Normal"/>
-        <w:bidi w:val="0"/>
-        <w:jc w:val="left"/>
-        <w:rPr/>
-      </w:pPr>
-      <w:r>
-        <w:rPr/>
-        <w:t xml:space="preserve">Possible </w:t>
-      </w:r>
-      <w:r>
-        <w:rPr/>
-        <w:t>approaches</w:t>
-      </w:r>
-      <w:r>
-        <w:rPr/>
-        <w:t xml:space="preserve"> are </w:t>
-      </w:r>
-      <w:r>
-        <w:rPr/>
-        <w:t>[</w:t>
+        <w:t>Tornado runs a single thread application, and this could limit the CPU cores/thread usage of the hosting server. This is due to the Python GIL (Global Interpreter Lock).</w:t>
+      </w:r>
+    </w:p>
+    <w:p>
+      <w:pPr>
+        <w:pStyle w:val="Normal"/>
+        <w:bidi w:val="0"/>
+        <w:jc w:val="left"/>
+        <w:rPr/>
+      </w:pPr>
+      <w:r>
+        <w:rPr/>
+        <w:t>Possible approaches are [</w:t>
       </w:r>
       <w:hyperlink r:id="rId2">
         <w:r>
@@ -127,54 +111,30 @@
       </w:hyperlink>
       <w:r>
         <w:rPr/>
-        <w:t>]</w:t>
-      </w:r>
-      <w:r>
-        <w:rPr/>
-        <w:t>:</w:t>
-      </w:r>
-    </w:p>
-    <w:p>
-      <w:pPr>
-        <w:pStyle w:val="Normal"/>
-        <w:bidi w:val="0"/>
-        <w:jc w:val="left"/>
-        <w:rPr/>
-      </w:pPr>
-      <w:r>
-        <w:rPr/>
-      </w:r>
-    </w:p>
-    <w:p>
-      <w:pPr>
-        <w:pStyle w:val="Normal"/>
-        <w:bidi w:val="0"/>
-        <w:jc w:val="left"/>
-        <w:rPr/>
-      </w:pPr>
-      <w:r>
-        <w:rPr/>
-        <w:t xml:space="preserve">- deploying multiple instances of Tornado exploiting multiple </w:t>
-      </w:r>
-      <w:r>
-        <w:rPr/>
-        <w:t>CPU/</w:t>
-      </w:r>
-      <w:r>
-        <w:rPr/>
-        <w:t xml:space="preserve">threads </w:t>
-      </w:r>
-      <w:r>
-        <w:rPr/>
-        <w:t>(typically it is best to run one process per CPU)</w:t>
-      </w:r>
-      <w:r>
-        <w:rPr/>
-        <w:t xml:space="preserve">.  </w:t>
-      </w:r>
-      <w:r>
-        <w:rPr/>
-        <w:t xml:space="preserve">Adding </w:t>
+        <w:t>]:</w:t>
+      </w:r>
+    </w:p>
+    <w:p>
+      <w:pPr>
+        <w:pStyle w:val="Normal"/>
+        <w:bidi w:val="0"/>
+        <w:jc w:val="left"/>
+        <w:rPr/>
+      </w:pPr>
+      <w:r>
+        <w:rPr/>
+      </w:r>
+    </w:p>
+    <w:p>
+      <w:pPr>
+        <w:pStyle w:val="Normal"/>
+        <w:bidi w:val="0"/>
+        <w:jc w:val="left"/>
+        <w:rPr/>
+      </w:pPr>
+      <w:r>
+        <w:rPr/>
+        <w:t xml:space="preserve">- deploying multiple instances of Tornado exploiting multiple CPU/threads (typically it is best to run one process per CPU).  Adding </w:t>
       </w:r>
       <w:r>
         <w:rPr>
@@ -271,15 +231,7 @@
       </w:pPr>
       <w:r>
         <w:rPr/>
-        <w:t xml:space="preserve">- using application load balancers </w:t>
-      </w:r>
-      <w:r>
-        <w:rPr/>
-        <w:t>(HAProxy or nginx)</w:t>
-      </w:r>
-      <w:r>
-        <w:rPr/>
-        <w:t xml:space="preserve"> and multiple tornado instances </w:t>
+        <w:t xml:space="preserve">- using application load balancers (HAProxy or nginx) and multiple tornado instances </w:t>
       </w:r>
       <w:r>
         <w:rPr>
@@ -289,11 +241,7 @@
       </w:r>
       <w:r>
         <w:rPr/>
-        <w:t xml:space="preserve">, </w:t>
-      </w:r>
-      <w:r>
-        <w:rPr/>
-        <w:t xml:space="preserve">running on different ports. Outside visitors will access through a single address to the load balancer. To configure this setup it is possible to use the “process groups” feature of </w:t>
+        <w:t xml:space="preserve">, running on different ports. Outside visitors will access through a single address to the load balancer. To configure this setup it is possible to use the “process groups” feature of </w:t>
       </w:r>
       <w:r>
         <w:rPr>
@@ -332,6 +280,36 @@
           <w:i w:val="false"/>
           <w:iCs w:val="false"/>
         </w:rPr>
+        <w:t xml:space="preserve">] </w:t>
+      </w:r>
+      <w:r>
+        <w:rPr>
+          <w:b w:val="false"/>
+          <w:bCs w:val="false"/>
+          <w:i w:val="false"/>
+          <w:iCs w:val="false"/>
+        </w:rPr>
+        <w:t>[</w:t>
+      </w:r>
+      <w:hyperlink r:id="rId4">
+        <w:r>
+          <w:rPr>
+            <w:rStyle w:val="InternetLink"/>
+            <w:b w:val="false"/>
+            <w:bCs w:val="false"/>
+            <w:i w:val="false"/>
+            <w:iCs w:val="false"/>
+          </w:rPr>
+          <w:t>linkedIn ref.</w:t>
+        </w:r>
+      </w:hyperlink>
+      <w:r>
+        <w:rPr>
+          <w:b w:val="false"/>
+          <w:bCs w:val="false"/>
+          <w:i w:val="false"/>
+          <w:iCs w:val="false"/>
+        </w:rPr>
         <w:t>]</w:t>
       </w:r>
       <w:r>
@@ -359,36 +337,74 @@
       </w:pPr>
       <w:r>
         <w:rPr/>
-        <w:t>- deploying multiple containers, and using a load balancer in front of them, but yet a DB shared-access logic should be implemented (e.g. to avoid possible double mongodb “_id” a shared list can be used by all the instances).</w:t>
-      </w:r>
-    </w:p>
-    <w:p>
-      <w:pPr>
-        <w:pStyle w:val="Normal"/>
-        <w:bidi w:val="0"/>
-        <w:jc w:val="left"/>
-        <w:rPr/>
-      </w:pPr>
-      <w:r>
-        <w:rPr/>
-      </w:r>
-    </w:p>
-    <w:p>
-      <w:pPr>
-        <w:pStyle w:val="Normal"/>
-        <w:bidi w:val="0"/>
-        <w:jc w:val="left"/>
-        <w:rPr/>
-      </w:pPr>
-      <w:r>
-        <w:rPr/>
-        <w:t xml:space="preserve">- deploying Tornado on Kubernetes (e.g. using pod replicas) and a load balancer in front of them </w:t>
-      </w:r>
-      <w:r>
-        <w:rPr/>
-        <w:t>[</w:t>
-      </w:r>
-      <w:hyperlink r:id="rId4">
+        <w:t xml:space="preserve">- deploying multiple containers, and using a load balancer in front of them, </w:t>
+      </w:r>
+      <w:r>
+        <w:rPr>
+          <w:strike/>
+        </w:rPr>
+        <w:t xml:space="preserve">but yet a DB shared-access logic should be implemented </w:t>
+      </w:r>
+      <w:r>
+        <w:rPr>
+          <w:strike w:val="false"/>
+          <w:dstrike w:val="false"/>
+          <w:u w:val="none"/>
+        </w:rPr>
+        <w:t xml:space="preserve">MongoDB implements locks to enable concurrency </w:t>
+      </w:r>
+      <w:r>
+        <w:rPr/>
+        <w:t xml:space="preserve">(e.g. </w:t>
+      </w:r>
+      <w:r>
+        <w:rPr/>
+        <w:t xml:space="preserve">WiredTiger lock </w:t>
+      </w:r>
+      <w:r>
+        <w:rPr/>
+        <w:t>avoid</w:t>
+      </w:r>
+      <w:r>
+        <w:rPr/>
+        <w:t>s</w:t>
+      </w:r>
+      <w:r>
+        <w:rPr/>
+        <w:t xml:space="preserve"> possible double mongodb “_id” </w:t>
+      </w:r>
+      <w:r>
+        <w:rPr/>
+        <w:t>while adding new students from multiple instances</w:t>
+      </w:r>
+      <w:r>
+        <w:rPr/>
+        <w:t>).</w:t>
+      </w:r>
+    </w:p>
+    <w:p>
+      <w:pPr>
+        <w:pStyle w:val="Normal"/>
+        <w:bidi w:val="0"/>
+        <w:jc w:val="left"/>
+        <w:rPr/>
+      </w:pPr>
+      <w:r>
+        <w:rPr/>
+      </w:r>
+    </w:p>
+    <w:p>
+      <w:pPr>
+        <w:pStyle w:val="Normal"/>
+        <w:bidi w:val="0"/>
+        <w:jc w:val="left"/>
+        <w:rPr/>
+      </w:pPr>
+      <w:r>
+        <w:rPr/>
+        <w:t>- deploying Tornado on Kubernetes (e.g. using pod replicas) and a load balancer in front of them [</w:t>
+      </w:r>
+      <w:hyperlink r:id="rId5">
         <w:r>
           <w:rPr>
             <w:rStyle w:val="InternetLink"/>
@@ -398,11 +414,7 @@
       </w:hyperlink>
       <w:r>
         <w:rPr/>
-        <w:t>]</w:t>
-      </w:r>
-      <w:r>
-        <w:rPr/>
-        <w:t>.</w:t>
+        <w:t>].</w:t>
       </w:r>
     </w:p>
     <w:p>
@@ -617,16 +629,7 @@
           <w:i w:val="false"/>
           <w:iCs w:val="false"/>
         </w:rPr>
-        <w:t xml:space="preserve">can also be </w:t>
-      </w:r>
-      <w:r>
-        <w:rPr>
-          <w:b w:val="false"/>
-          <w:bCs w:val="false"/>
-          <w:i w:val="false"/>
-          <w:iCs w:val="false"/>
-        </w:rPr>
-        <w:t>configured in file server like nginx.</w:t>
+        <w:t>can also be configured in file server like nginx.</w:t>
       </w:r>
     </w:p>
     <w:p>
@@ -642,8 +645,8 @@
       </w:pPr>
       <w:r>
         <w:rPr>
-          <w:b w:val="false"/>
-          <w:bCs w:val="false"/>
+          <w:i w:val="false"/>
+          <w:iCs w:val="false"/>
         </w:rPr>
       </w:r>
     </w:p>
@@ -686,46 +689,30 @@
       </w:pPr>
       <w:r>
         <w:rPr/>
-        <w:t xml:space="preserve">Single process monitoring could be difficult and expensive in case the instances number is high. </w:t>
-      </w:r>
-      <w:r>
-        <w:rPr/>
-        <w:t>As mentioned before, if multiple instances run on the same port, independent monitoring would also be  hard. As a possible solution, running instances on different ports would enable independent instance monitoring.</w:t>
-      </w:r>
-    </w:p>
-    <w:p>
-      <w:pPr>
-        <w:pStyle w:val="Normal"/>
-        <w:bidi w:val="0"/>
-        <w:jc w:val="left"/>
-        <w:rPr/>
-      </w:pPr>
-      <w:r>
-        <w:rPr/>
-      </w:r>
-    </w:p>
-    <w:p>
-      <w:pPr>
-        <w:pStyle w:val="Normal"/>
-        <w:bidi w:val="0"/>
-        <w:jc w:val="left"/>
-        <w:rPr/>
-      </w:pPr>
-      <w:r>
-        <w:rPr/>
-        <w:t xml:space="preserve">On the other hand, for a high level monitoring, a </w:t>
-      </w:r>
-      <w:r>
-        <w:rPr/>
-        <w:t>Load balancer monitor</w:t>
-      </w:r>
-      <w:r>
-        <w:rPr/>
-        <w:t>ing</w:t>
-      </w:r>
-      <w:r>
-        <w:rPr/>
-        <w:t xml:space="preserve"> could be a viable solution.</w:t>
+        <w:t>Single process monitoring could be difficult and expensive in case the instances number is high. As mentioned before, if multiple instances run on the same port, independent monitoring would also be  hard. As a possible solution, running instances on different ports would enable independent instance monitoring.</w:t>
+      </w:r>
+    </w:p>
+    <w:p>
+      <w:pPr>
+        <w:pStyle w:val="Normal"/>
+        <w:bidi w:val="0"/>
+        <w:jc w:val="left"/>
+        <w:rPr/>
+      </w:pPr>
+      <w:r>
+        <w:rPr/>
+      </w:r>
+    </w:p>
+    <w:p>
+      <w:pPr>
+        <w:pStyle w:val="Normal"/>
+        <w:bidi w:val="0"/>
+        <w:jc w:val="left"/>
+        <w:rPr/>
+      </w:pPr>
+      <w:r>
+        <w:rPr/>
+        <w:t>On the other hand, for a high level monitoring, a Load balancer monitoring could be a viable solution.</w:t>
       </w:r>
     </w:p>
     <w:p>
@@ -814,7 +801,7 @@
         </w:rPr>
         <w:t xml:space="preserve">Deploying more instances on different locations could help – not sure if with Azure this is possible across Italy (it looks like that we will have </w:t>
       </w:r>
-      <w:hyperlink r:id="rId5">
+      <w:hyperlink r:id="rId6">
         <w:r>
           <w:rPr>
             <w:rStyle w:val="InternetLink"/>
@@ -979,7 +966,7 @@
         <w:rPr/>
         <w:t>Kubernetes makes also use of Internal Load Balancer, which operates at layer 4, to route traffic within the cluster (Azure’s one is azure-load-balancer-internal) [refs.</w:t>
       </w:r>
-      <w:hyperlink r:id="rId6">
+      <w:hyperlink r:id="rId7">
         <w:r>
           <w:rPr>
             <w:rStyle w:val="InternetLink"/>
@@ -991,7 +978,7 @@
         <w:rPr/>
         <w:t xml:space="preserve">, </w:t>
       </w:r>
-      <w:hyperlink r:id="rId7">
+      <w:hyperlink r:id="rId8">
         <w:r>
           <w:rPr>
             <w:rStyle w:val="InternetLink"/>

</xml_diff>